<commit_message>
Update Offensive Final Project.docx
</commit_message>
<xml_diff>
--- a/Final Project/Offensive Final Project.docx
+++ b/Final Project/Offensive Final Project.docx
@@ -107,6 +107,43 @@
         <w:pStyle w:val="BodyText"/>
         <w:ind w:left="720"/>
       </w:pPr>
+      <w:r>
+        <w:drawing>
+          <wp:inline distT="0" distB="0" distL="0" distR="0" wp14:anchorId="4B844726" wp14:editId="0AC8EE8B">
+            <wp:extent cx="4457700" cy="2516640"/>
+            <wp:effectExtent l="0" t="0" r="0" b="0"/>
+            <wp:docPr id="5" name="Picture 5" descr="Graphical user interface, text&#10;&#10;Description automatically generated"/>
+            <wp:cNvGraphicFramePr>
+              <a:graphicFrameLocks xmlns:a="http://schemas.openxmlformats.org/drawingml/2006/main" noChangeAspect="1"/>
+            </wp:cNvGraphicFramePr>
+            <a:graphic xmlns:a="http://schemas.openxmlformats.org/drawingml/2006/main">
+              <a:graphicData uri="http://schemas.openxmlformats.org/drawingml/2006/picture">
+                <pic:pic xmlns:pic="http://schemas.openxmlformats.org/drawingml/2006/picture">
+                  <pic:nvPicPr>
+                    <pic:cNvPr id="5" name="Picture 5" descr="Graphical user interface, text&#10;&#10;Description automatically generated"/>
+                    <pic:cNvPicPr/>
+                  </pic:nvPicPr>
+                  <pic:blipFill>
+                    <a:blip r:embed="rId7"/>
+                    <a:stretch>
+                      <a:fillRect/>
+                    </a:stretch>
+                  </pic:blipFill>
+                  <pic:spPr>
+                    <a:xfrm>
+                      <a:off x="0" y="0"/>
+                      <a:ext cx="4469125" cy="2523090"/>
+                    </a:xfrm>
+                    <a:prstGeom prst="rect">
+                      <a:avLst/>
+                    </a:prstGeom>
+                  </pic:spPr>
+                </pic:pic>
+              </a:graphicData>
+            </a:graphic>
+          </wp:inline>
+        </w:drawing>
+      </w:r>
     </w:p>
     <w:p>
       <w:pPr>
@@ -150,7 +187,6 @@
         <w:t xml:space="preserve"> -</w:t>
       </w:r>
       <w:proofErr w:type="spellStart"/>
-      <w:proofErr w:type="gramStart"/>
       <w:r>
         <w:rPr>
           <w:rStyle w:val="NormalTok"/>
@@ -176,7 +212,6 @@
         </w:rPr>
         <w:t>192.168.1.110</w:t>
       </w:r>
-      <w:proofErr w:type="gramEnd"/>
     </w:p>
     <w:p>
       <w:pPr>
@@ -212,7 +247,7 @@
                     <pic:cNvPicPr/>
                   </pic:nvPicPr>
                   <pic:blipFill>
-                    <a:blip r:embed="rId7"/>
+                    <a:blip r:embed="rId8"/>
                     <a:stretch>
                       <a:fillRect/>
                     </a:stretch>
@@ -239,61 +274,6 @@
         <w:rPr>
           <w:rStyle w:val="NormalTok"/>
         </w:rPr>
-      </w:pPr>
-    </w:p>
-    <w:p>
-      <w:pPr>
-        <w:pStyle w:val="SourceCode"/>
-        <w:rPr>
-          <w:rStyle w:val="NormalTok"/>
-        </w:rPr>
-      </w:pPr>
-    </w:p>
-    <w:p>
-      <w:pPr>
-        <w:pStyle w:val="SourceCode"/>
-        <w:rPr>
-          <w:rStyle w:val="NormalTok"/>
-        </w:rPr>
-      </w:pPr>
-    </w:p>
-    <w:p>
-      <w:pPr>
-        <w:pStyle w:val="SourceCode"/>
-        <w:rPr>
-          <w:rStyle w:val="NormalTok"/>
-        </w:rPr>
-      </w:pPr>
-    </w:p>
-    <w:p>
-      <w:pPr>
-        <w:pStyle w:val="SourceCode"/>
-        <w:rPr>
-          <w:rStyle w:val="NormalTok"/>
-        </w:rPr>
-      </w:pPr>
-    </w:p>
-    <w:p>
-      <w:pPr>
-        <w:pStyle w:val="SourceCode"/>
-        <w:rPr>
-          <w:rStyle w:val="NormalTok"/>
-        </w:rPr>
-      </w:pPr>
-    </w:p>
-    <w:p>
-      <w:pPr>
-        <w:pStyle w:val="SourceCode"/>
-      </w:pPr>
-    </w:p>
-    <w:p>
-      <w:pPr>
-        <w:pStyle w:val="SourceCode"/>
-      </w:pPr>
-    </w:p>
-    <w:p>
-      <w:pPr>
-        <w:pStyle w:val="SourceCode"/>
       </w:pPr>
     </w:p>
     <w:p>
@@ -1229,7 +1209,7 @@
       <w:r>
         <w:t xml:space="preserve">: curl </w:t>
       </w:r>
-      <w:hyperlink r:id="rId8" w:history="1">
+      <w:hyperlink r:id="rId9" w:history="1">
         <w:r>
           <w:rPr>
             <w:rStyle w:val="Hyperlink"/>
@@ -1265,7 +1245,7 @@
                     <pic:cNvPicPr/>
                   </pic:nvPicPr>
                   <pic:blipFill>
-                    <a:blip r:embed="rId9"/>
+                    <a:blip r:embed="rId10"/>
                     <a:stretch>
                       <a:fillRect/>
                     </a:stretch>
@@ -1290,7 +1270,28 @@
       <w:pPr>
         <w:pStyle w:val="BodyText"/>
       </w:pPr>
-      <w:r>
+    </w:p>
+    <w:p>
+      <w:pPr>
+        <w:pStyle w:val="BodyText"/>
+      </w:pPr>
+    </w:p>
+    <w:p>
+      <w:pPr>
+        <w:pStyle w:val="BodyText"/>
+      </w:pPr>
+    </w:p>
+    <w:p>
+      <w:pPr>
+        <w:pStyle w:val="BodyText"/>
+      </w:pPr>
+    </w:p>
+    <w:p>
+      <w:pPr>
+        <w:pStyle w:val="BodyText"/>
+      </w:pPr>
+      <w:r>
+        <w:lastRenderedPageBreak/>
         <w:t xml:space="preserve"> - </w:t>
       </w:r>
       <w:r>
@@ -1331,19 +1332,15 @@
         <w:t>Exploit Used</w:t>
       </w:r>
       <w:r>
+        <w:t xml:space="preserve"> - </w:t>
+      </w:r>
+      <w:r>
+        <w:rPr>
+          <w:i/>
+          <w:iCs/>
+        </w:rPr>
         <w:t xml:space="preserve"> </w:t>
       </w:r>
-      <w:proofErr w:type="gramStart"/>
-      <w:r>
-        <w:t xml:space="preserve">- </w:t>
-      </w:r>
-      <w:r>
-        <w:rPr>
-          <w:i/>
-          <w:iCs/>
-        </w:rPr>
-        <w:t xml:space="preserve"> </w:t>
-      </w:r>
       <w:proofErr w:type="spellStart"/>
       <w:r>
         <w:rPr>
@@ -1353,7 +1350,6 @@
         <w:t>ssh</w:t>
       </w:r>
       <w:proofErr w:type="spellEnd"/>
-      <w:proofErr w:type="gramEnd"/>
       <w:r>
         <w:rPr>
           <w:i/>
@@ -1426,6 +1422,158 @@
     <w:p>
       <w:pPr>
         <w:pStyle w:val="BodyText"/>
+        <w:rPr>
+          <w:i/>
+          <w:iCs/>
+        </w:rPr>
+      </w:pPr>
+      <w:r>
+        <w:rPr>
+          <w:i/>
+          <w:iCs/>
+        </w:rPr>
+        <w:tab/>
+      </w:r>
+      <w:r>
+        <w:rPr>
+          <w:i/>
+          <w:iCs/>
+        </w:rPr>
+        <w:drawing>
+          <wp:inline distT="0" distB="0" distL="0" distR="0" wp14:anchorId="0D3B01DC" wp14:editId="22EB6C09">
+            <wp:extent cx="3634740" cy="2307139"/>
+            <wp:effectExtent l="0" t="0" r="0" b="0"/>
+            <wp:docPr id="6" name="Picture 6" descr="Text&#10;&#10;Description automatically generated"/>
+            <wp:cNvGraphicFramePr>
+              <a:graphicFrameLocks xmlns:a="http://schemas.openxmlformats.org/drawingml/2006/main" noChangeAspect="1"/>
+            </wp:cNvGraphicFramePr>
+            <a:graphic xmlns:a="http://schemas.openxmlformats.org/drawingml/2006/main">
+              <a:graphicData uri="http://schemas.openxmlformats.org/drawingml/2006/picture">
+                <pic:pic xmlns:pic="http://schemas.openxmlformats.org/drawingml/2006/picture">
+                  <pic:nvPicPr>
+                    <pic:cNvPr id="6" name="Picture 6" descr="Text&#10;&#10;Description automatically generated"/>
+                    <pic:cNvPicPr/>
+                  </pic:nvPicPr>
+                  <pic:blipFill>
+                    <a:blip r:embed="rId11"/>
+                    <a:stretch>
+                      <a:fillRect/>
+                    </a:stretch>
+                  </pic:blipFill>
+                  <pic:spPr>
+                    <a:xfrm>
+                      <a:off x="0" y="0"/>
+                      <a:ext cx="3644790" cy="2313519"/>
+                    </a:xfrm>
+                    <a:prstGeom prst="rect">
+                      <a:avLst/>
+                    </a:prstGeom>
+                  </pic:spPr>
+                </pic:pic>
+              </a:graphicData>
+            </a:graphic>
+          </wp:inline>
+        </w:drawing>
+      </w:r>
+    </w:p>
+    <w:p>
+      <w:pPr>
+        <w:pStyle w:val="BodyText"/>
+      </w:pPr>
+    </w:p>
+    <w:p>
+      <w:pPr>
+        <w:pStyle w:val="BodyText"/>
+      </w:pPr>
+    </w:p>
+    <w:p>
+      <w:pPr>
+        <w:pStyle w:val="BodyText"/>
+      </w:pPr>
+    </w:p>
+    <w:p>
+      <w:pPr>
+        <w:pStyle w:val="BodyText"/>
+      </w:pPr>
+    </w:p>
+    <w:p>
+      <w:pPr>
+        <w:pStyle w:val="BodyText"/>
+      </w:pPr>
+    </w:p>
+    <w:p>
+      <w:pPr>
+        <w:pStyle w:val="BodyText"/>
+      </w:pPr>
+    </w:p>
+    <w:p>
+      <w:pPr>
+        <w:pStyle w:val="BodyText"/>
+      </w:pPr>
+    </w:p>
+    <w:p>
+      <w:pPr>
+        <w:pStyle w:val="BodyText"/>
+      </w:pPr>
+    </w:p>
+    <w:p>
+      <w:pPr>
+        <w:pStyle w:val="BodyText"/>
+      </w:pPr>
+    </w:p>
+    <w:p>
+      <w:pPr>
+        <w:pStyle w:val="BodyText"/>
+      </w:pPr>
+    </w:p>
+    <w:p>
+      <w:pPr>
+        <w:pStyle w:val="BodyText"/>
+      </w:pPr>
+    </w:p>
+    <w:p>
+      <w:pPr>
+        <w:pStyle w:val="BodyText"/>
+      </w:pPr>
+    </w:p>
+    <w:p>
+      <w:pPr>
+        <w:pStyle w:val="BodyText"/>
+      </w:pPr>
+    </w:p>
+    <w:p>
+      <w:pPr>
+        <w:pStyle w:val="BodyText"/>
+      </w:pPr>
+    </w:p>
+    <w:p>
+      <w:pPr>
+        <w:pStyle w:val="BodyText"/>
+      </w:pPr>
+    </w:p>
+    <w:p>
+      <w:pPr>
+        <w:pStyle w:val="BodyText"/>
+      </w:pPr>
+    </w:p>
+    <w:p>
+      <w:pPr>
+        <w:pStyle w:val="BodyText"/>
+      </w:pPr>
+    </w:p>
+    <w:p>
+      <w:pPr>
+        <w:pStyle w:val="BodyText"/>
+      </w:pPr>
+    </w:p>
+    <w:p>
+      <w:pPr>
+        <w:pStyle w:val="BodyText"/>
+      </w:pPr>
+    </w:p>
+    <w:p>
+      <w:pPr>
+        <w:pStyle w:val="BodyText"/>
       </w:pPr>
       <w:r>
         <w:lastRenderedPageBreak/>
@@ -1470,6 +1618,9 @@
       <w:r>
         <w:t xml:space="preserve">– </w:t>
       </w:r>
+      <w:r>
+        <w:t xml:space="preserve">Use </w:t>
+      </w:r>
       <w:proofErr w:type="spellStart"/>
       <w:r>
         <w:t>wordpress</w:t>
@@ -1478,390 +1629,449 @@
       <w:r>
         <w:t xml:space="preserve"> DB</w:t>
       </w:r>
+      <w:r>
+        <w:t xml:space="preserve"> information retrieved from </w:t>
+      </w:r>
+      <w:proofErr w:type="spellStart"/>
+      <w:r>
+        <w:t>wordpress</w:t>
+      </w:r>
+      <w:proofErr w:type="spellEnd"/>
+      <w:r>
+        <w:t xml:space="preserve"> configuration</w:t>
+      </w:r>
     </w:p>
     <w:p>
       <w:pPr>
         <w:pStyle w:val="BodyText"/>
         <w:ind w:firstLine="720"/>
-        <w:rPr>
-          <w:i/>
-          <w:iCs/>
-        </w:rPr>
-      </w:pPr>
-      <w:r>
-        <w:t xml:space="preserve">- </w:t>
-      </w:r>
-      <w:r>
-        <w:rPr>
-          <w:i/>
-          <w:iCs/>
-        </w:rPr>
-        <w:t xml:space="preserve">Command Used: </w:t>
-      </w:r>
-      <w:r>
-        <w:rPr>
-          <w:i/>
-          <w:iCs/>
-        </w:rPr>
-        <w:t xml:space="preserve">select </w:t>
+      </w:pPr>
+      <w:r>
+        <w:t>c</w:t>
+      </w:r>
+      <w:r>
+        <w:t xml:space="preserve">at </w:t>
+      </w:r>
+      <w:r>
+        <w:t>/var/www/html</w:t>
+      </w:r>
+      <w:r>
+        <w:t>/</w:t>
       </w:r>
       <w:proofErr w:type="spellStart"/>
       <w:r>
-        <w:rPr>
-          <w:i/>
-          <w:iCs/>
-        </w:rPr>
-        <w:t>post_content</w:t>
+        <w:t>wordpress</w:t>
       </w:r>
       <w:proofErr w:type="spellEnd"/>
       <w:r>
-        <w:rPr>
-          <w:i/>
-          <w:iCs/>
-        </w:rPr>
-        <w:t xml:space="preserve"> from </w:t>
+        <w:t>/wp-</w:t>
       </w:r>
       <w:proofErr w:type="spellStart"/>
       <w:r>
-        <w:rPr>
-          <w:i/>
-          <w:iCs/>
-        </w:rPr>
-        <w:t>wp_posts</w:t>
+        <w:t>config.php</w:t>
       </w:r>
       <w:proofErr w:type="spellEnd"/>
       <w:r>
-        <w:rPr>
-          <w:i/>
-          <w:iCs/>
-        </w:rPr>
-        <w:t xml:space="preserve"> where </w:t>
+        <w:t xml:space="preserve"> | grep -</w:t>
       </w:r>
       <w:proofErr w:type="spellStart"/>
       <w:r>
-        <w:rPr>
-          <w:i/>
-          <w:iCs/>
-        </w:rPr>
-        <w:t>post_content</w:t>
+        <w:t>i</w:t>
       </w:r>
       <w:proofErr w:type="spellEnd"/>
       <w:r>
-        <w:rPr>
-          <w:i/>
-          <w:iCs/>
-        </w:rPr>
-        <w:t xml:space="preserve"> like 'flag%</w:t>
-      </w:r>
-      <w:proofErr w:type="gramStart"/>
-      <w:r>
-        <w:rPr>
-          <w:i/>
-          <w:iCs/>
-        </w:rPr>
-        <w:t>';</w:t>
-      </w:r>
-      <w:proofErr w:type="gramEnd"/>
+        <w:t xml:space="preserve"> </w:t>
+      </w:r>
+      <w:proofErr w:type="spellStart"/>
+      <w:r>
+        <w:t>db</w:t>
+      </w:r>
+      <w:proofErr w:type="spellEnd"/>
     </w:p>
     <w:p>
       <w:pPr>
         <w:pStyle w:val="BodyText"/>
         <w:ind w:firstLine="720"/>
-        <w:rPr>
-          <w:i/>
-          <w:iCs/>
-        </w:rPr>
-      </w:pPr>
+      </w:pPr>
+      <w:r>
+        <w:drawing>
+          <wp:inline distT="0" distB="0" distL="0" distR="0" wp14:anchorId="13C20559" wp14:editId="183A2F2E">
+            <wp:extent cx="3619500" cy="2292018"/>
+            <wp:effectExtent l="0" t="0" r="0" b="0"/>
+            <wp:docPr id="7" name="Picture 7" descr="Graphical user interface, text, chat or text message&#10;&#10;Description automatically generated"/>
+            <wp:cNvGraphicFramePr>
+              <a:graphicFrameLocks xmlns:a="http://schemas.openxmlformats.org/drawingml/2006/main" noChangeAspect="1"/>
+            </wp:cNvGraphicFramePr>
+            <a:graphic xmlns:a="http://schemas.openxmlformats.org/drawingml/2006/main">
+              <a:graphicData uri="http://schemas.openxmlformats.org/drawingml/2006/picture">
+                <pic:pic xmlns:pic="http://schemas.openxmlformats.org/drawingml/2006/picture">
+                  <pic:nvPicPr>
+                    <pic:cNvPr id="7" name="Picture 7" descr="Graphical user interface, text, chat or text message&#10;&#10;Description automatically generated"/>
+                    <pic:cNvPicPr/>
+                  </pic:nvPicPr>
+                  <pic:blipFill>
+                    <a:blip r:embed="rId12"/>
+                    <a:stretch>
+                      <a:fillRect/>
+                    </a:stretch>
+                  </pic:blipFill>
+                  <pic:spPr>
+                    <a:xfrm>
+                      <a:off x="0" y="0"/>
+                      <a:ext cx="3625510" cy="2295824"/>
+                    </a:xfrm>
+                    <a:prstGeom prst="rect">
+                      <a:avLst/>
+                    </a:prstGeom>
+                  </pic:spPr>
+                </pic:pic>
+              </a:graphicData>
+            </a:graphic>
+          </wp:inline>
+        </w:drawing>
+      </w:r>
     </w:p>
     <w:p>
       <w:pPr>
         <w:pStyle w:val="BodyText"/>
         <w:ind w:firstLine="720"/>
-        <w:rPr>
-          <w:i/>
-          <w:iCs/>
-        </w:rPr>
-      </w:pPr>
-    </w:p>
-    <w:p>
-      <w:pPr>
-        <w:pStyle w:val="BodyText"/>
+      </w:pPr>
+      <w:r>
+        <w:t xml:space="preserve">Access the </w:t>
+      </w:r>
+      <w:proofErr w:type="spellStart"/>
+      <w:r>
+        <w:t>mysql</w:t>
+      </w:r>
+      <w:proofErr w:type="spellEnd"/>
+      <w:r>
+        <w:t xml:space="preserve"> </w:t>
+      </w:r>
+      <w:proofErr w:type="spellStart"/>
+      <w:r>
+        <w:t>db</w:t>
+      </w:r>
+      <w:proofErr w:type="spellEnd"/>
+    </w:p>
+    <w:p>
+      <w:pPr>
+        <w:autoSpaceDE w:val="0"/>
+        <w:autoSpaceDN w:val="0"/>
+        <w:adjustRightInd w:val="0"/>
+        <w:spacing w:after="0"/>
         <w:ind w:firstLine="720"/>
-        <w:rPr>
-          <w:i/>
-          <w:iCs/>
-        </w:rPr>
-      </w:pPr>
-    </w:p>
-    <w:p>
-      <w:pPr>
-        <w:pStyle w:val="BodyText"/>
-        <w:ind w:firstLine="720"/>
-        <w:rPr>
-          <w:i/>
-          <w:iCs/>
-        </w:rPr>
-      </w:pPr>
-    </w:p>
-    <w:p>
-      <w:pPr>
-        <w:pStyle w:val="BodyText"/>
-        <w:ind w:firstLine="720"/>
-        <w:rPr>
-          <w:i/>
-          <w:iCs/>
-        </w:rPr>
-      </w:pPr>
-    </w:p>
-    <w:p>
-      <w:pPr>
-        <w:pStyle w:val="BodyText"/>
-        <w:ind w:firstLine="720"/>
-        <w:rPr>
-          <w:i/>
-          <w:iCs/>
-        </w:rPr>
-      </w:pPr>
-    </w:p>
-    <w:p>
-      <w:pPr>
-        <w:pStyle w:val="BodyText"/>
-        <w:ind w:firstLine="720"/>
-        <w:rPr>
-          <w:i/>
-          <w:iCs/>
-        </w:rPr>
-      </w:pPr>
-    </w:p>
-    <w:p>
-      <w:pPr>
-        <w:pStyle w:val="BodyText"/>
-        <w:ind w:firstLine="720"/>
-        <w:rPr>
-          <w:i/>
-          <w:iCs/>
-        </w:rPr>
-      </w:pPr>
-    </w:p>
-    <w:p>
-      <w:pPr>
-        <w:pStyle w:val="BodyText"/>
-        <w:ind w:firstLine="720"/>
-        <w:rPr>
-          <w:i/>
-          <w:iCs/>
-        </w:rPr>
-      </w:pPr>
-    </w:p>
-    <w:p>
-      <w:pPr>
-        <w:pStyle w:val="BodyText"/>
-        <w:ind w:firstLine="720"/>
-        <w:rPr>
-          <w:i/>
-          <w:iCs/>
-        </w:rPr>
-      </w:pPr>
-    </w:p>
-    <w:p>
-      <w:pPr>
-        <w:pStyle w:val="BodyText"/>
-        <w:ind w:firstLine="720"/>
-        <w:rPr>
-          <w:i/>
-          <w:iCs/>
-        </w:rPr>
-      </w:pPr>
-    </w:p>
-    <w:p>
-      <w:pPr>
-        <w:pStyle w:val="BodyText"/>
-        <w:ind w:firstLine="720"/>
-        <w:rPr>
-          <w:i/>
-          <w:iCs/>
-        </w:rPr>
-      </w:pPr>
-    </w:p>
-    <w:p>
-      <w:pPr>
-        <w:pStyle w:val="BodyText"/>
-        <w:ind w:firstLine="720"/>
-        <w:rPr>
-          <w:i/>
-          <w:iCs/>
-        </w:rPr>
-      </w:pPr>
-    </w:p>
-    <w:p>
-      <w:pPr>
-        <w:pStyle w:val="BodyText"/>
-        <w:ind w:firstLine="720"/>
-        <w:rPr>
-          <w:i/>
-          <w:iCs/>
-        </w:rPr>
-      </w:pPr>
-    </w:p>
-    <w:p>
-      <w:pPr>
-        <w:pStyle w:val="BodyText"/>
-        <w:ind w:firstLine="720"/>
-        <w:rPr>
-          <w:i/>
-          <w:iCs/>
-        </w:rPr>
-      </w:pPr>
-    </w:p>
-    <w:p>
-      <w:pPr>
-        <w:pStyle w:val="BodyText"/>
-        <w:ind w:firstLine="720"/>
-        <w:rPr>
-          <w:i/>
-          <w:iCs/>
-        </w:rPr>
-      </w:pPr>
-    </w:p>
-    <w:p>
-      <w:pPr>
-        <w:pStyle w:val="BodyText"/>
-        <w:ind w:firstLine="720"/>
-        <w:rPr>
-          <w:i/>
-          <w:iCs/>
-        </w:rPr>
-      </w:pPr>
-    </w:p>
-    <w:p>
-      <w:pPr>
-        <w:pStyle w:val="BodyText"/>
-        <w:ind w:firstLine="720"/>
-        <w:rPr>
-          <w:i/>
-          <w:iCs/>
-        </w:rPr>
-      </w:pPr>
-    </w:p>
-    <w:p>
-      <w:pPr>
-        <w:pStyle w:val="BodyText"/>
-        <w:ind w:firstLine="720"/>
-        <w:rPr>
-          <w:i/>
-          <w:iCs/>
-        </w:rPr>
-      </w:pPr>
-    </w:p>
-    <w:p>
-      <w:pPr>
-        <w:pStyle w:val="BodyText"/>
-        <w:ind w:firstLine="720"/>
-        <w:rPr>
-          <w:i/>
-          <w:iCs/>
-        </w:rPr>
-      </w:pPr>
-    </w:p>
-    <w:p>
-      <w:pPr>
-        <w:pStyle w:val="BodyText"/>
-        <w:ind w:firstLine="720"/>
-        <w:rPr>
-          <w:i/>
-          <w:iCs/>
-        </w:rPr>
-      </w:pPr>
-    </w:p>
-    <w:p>
-      <w:pPr>
-        <w:pStyle w:val="BodyText"/>
-        <w:ind w:firstLine="720"/>
-        <w:rPr>
-          <w:i/>
-          <w:iCs/>
-        </w:rPr>
-      </w:pPr>
-    </w:p>
-    <w:p>
-      <w:pPr>
-        <w:pStyle w:val="BodyText"/>
-        <w:ind w:firstLine="720"/>
-        <w:rPr>
-          <w:i/>
-          <w:iCs/>
-        </w:rPr>
-      </w:pPr>
-    </w:p>
-    <w:p>
-      <w:pPr>
-        <w:pStyle w:val="BodyText"/>
-        <w:ind w:firstLine="720"/>
-        <w:rPr>
-          <w:i/>
-          <w:iCs/>
-        </w:rPr>
-      </w:pPr>
-    </w:p>
-    <w:p>
-      <w:pPr>
-        <w:pStyle w:val="BodyText"/>
-        <w:ind w:firstLine="720"/>
-        <w:rPr>
-          <w:i/>
-          <w:iCs/>
-        </w:rPr>
-      </w:pPr>
-    </w:p>
-    <w:p>
-      <w:pPr>
-        <w:pStyle w:val="BodyText"/>
-        <w:ind w:firstLine="720"/>
-        <w:rPr>
-          <w:i/>
-          <w:iCs/>
-        </w:rPr>
-      </w:pPr>
-    </w:p>
-    <w:p>
-      <w:pPr>
-        <w:pStyle w:val="BodyText"/>
-        <w:ind w:firstLine="720"/>
-        <w:rPr>
-          <w:i/>
-          <w:iCs/>
-        </w:rPr>
-      </w:pPr>
-    </w:p>
-    <w:p>
-      <w:pPr>
-        <w:pStyle w:val="BodyText"/>
-        <w:ind w:firstLine="720"/>
-      </w:pPr>
-    </w:p>
-    <w:p>
-      <w:pPr>
-        <w:pStyle w:val="BodyText"/>
-      </w:pPr>
-      <w:r>
-        <w:lastRenderedPageBreak/>
-        <w:t xml:space="preserve">- </w:t>
-      </w:r>
-      <w:r>
-        <w:rPr>
-          <w:rStyle w:val="VerbatimChar"/>
-        </w:rPr>
-        <w:t>flag4</w:t>
-      </w:r>
-      <w:r>
-        <w:t xml:space="preserve">: </w:t>
-      </w:r>
-      <w:r>
         <w:rPr>
           <w:rFonts w:ascii="Lucida Console" w:hAnsi="Lucida Console" w:cs="Lucida Console"/>
           <w:sz w:val="18"/>
           <w:szCs w:val="18"/>
         </w:rPr>
+      </w:pPr>
+      <w:proofErr w:type="spellStart"/>
+      <w:r>
+        <w:rPr>
+          <w:rFonts w:ascii="Lucida Console" w:hAnsi="Lucida Console" w:cs="Lucida Console"/>
+          <w:sz w:val="18"/>
+          <w:szCs w:val="18"/>
+        </w:rPr>
+        <w:t>mysql</w:t>
+      </w:r>
+      <w:proofErr w:type="spellEnd"/>
+      <w:r>
+        <w:rPr>
+          <w:rFonts w:ascii="Lucida Console" w:hAnsi="Lucida Console" w:cs="Lucida Console"/>
+          <w:sz w:val="18"/>
+          <w:szCs w:val="18"/>
+        </w:rPr>
+        <w:t xml:space="preserve"> -u root -pR@v3nSecurity</w:t>
+      </w:r>
+    </w:p>
+    <w:p>
+      <w:pPr>
+        <w:pStyle w:val="BodyText"/>
+        <w:ind w:firstLine="720"/>
+      </w:pPr>
+      <w:r>
+        <w:t>show databases;</w:t>
+      </w:r>
+    </w:p>
+    <w:p>
+      <w:pPr>
+        <w:pStyle w:val="BodyText"/>
+        <w:ind w:firstLine="720"/>
+      </w:pPr>
+      <w:r>
+        <w:drawing>
+          <wp:inline distT="0" distB="0" distL="0" distR="0" wp14:anchorId="29E4FF1E" wp14:editId="01826085">
+            <wp:extent cx="990600" cy="885119"/>
+            <wp:effectExtent l="0" t="0" r="0" b="0"/>
+            <wp:docPr id="8" name="Picture 8" descr="Text&#10;&#10;Description automatically generated"/>
+            <wp:cNvGraphicFramePr>
+              <a:graphicFrameLocks xmlns:a="http://schemas.openxmlformats.org/drawingml/2006/main" noChangeAspect="1"/>
+            </wp:cNvGraphicFramePr>
+            <a:graphic xmlns:a="http://schemas.openxmlformats.org/drawingml/2006/main">
+              <a:graphicData uri="http://schemas.openxmlformats.org/drawingml/2006/picture">
+                <pic:pic xmlns:pic="http://schemas.openxmlformats.org/drawingml/2006/picture">
+                  <pic:nvPicPr>
+                    <pic:cNvPr id="8" name="Picture 8" descr="Text&#10;&#10;Description automatically generated"/>
+                    <pic:cNvPicPr/>
+                  </pic:nvPicPr>
+                  <pic:blipFill>
+                    <a:blip r:embed="rId13"/>
+                    <a:stretch>
+                      <a:fillRect/>
+                    </a:stretch>
+                  </pic:blipFill>
+                  <pic:spPr>
+                    <a:xfrm>
+                      <a:off x="0" y="0"/>
+                      <a:ext cx="998860" cy="892500"/>
+                    </a:xfrm>
+                    <a:prstGeom prst="rect">
+                      <a:avLst/>
+                    </a:prstGeom>
+                  </pic:spPr>
+                </pic:pic>
+              </a:graphicData>
+            </a:graphic>
+          </wp:inline>
+        </w:drawing>
+      </w:r>
+    </w:p>
+    <w:p>
+      <w:pPr>
+        <w:pStyle w:val="BodyText"/>
+        <w:ind w:firstLine="720"/>
+        <w:rPr>
+          <w:i/>
+          <w:iCs/>
+        </w:rPr>
+      </w:pPr>
+      <w:r>
+        <w:t xml:space="preserve">- </w:t>
+      </w:r>
+      <w:r>
+        <w:rPr>
+          <w:i/>
+          <w:iCs/>
+        </w:rPr>
+        <w:t>Command Used</w:t>
+      </w:r>
+      <w:r>
+        <w:rPr>
+          <w:i/>
+          <w:iCs/>
+        </w:rPr>
+        <w:t xml:space="preserve"> to get the flag 3</w:t>
+      </w:r>
+      <w:r>
+        <w:rPr>
+          <w:i/>
+          <w:iCs/>
+        </w:rPr>
+        <w:t xml:space="preserve">: </w:t>
+      </w:r>
+    </w:p>
+    <w:p>
+      <w:pPr>
+        <w:pStyle w:val="BodyText"/>
+        <w:ind w:firstLine="720"/>
+        <w:rPr>
+          <w:i/>
+          <w:iCs/>
+        </w:rPr>
+      </w:pPr>
+      <w:r>
+        <w:rPr>
+          <w:i/>
+          <w:iCs/>
+        </w:rPr>
+        <w:t xml:space="preserve">use </w:t>
+      </w:r>
+      <w:proofErr w:type="spellStart"/>
+      <w:r>
+        <w:rPr>
+          <w:i/>
+          <w:iCs/>
+        </w:rPr>
+        <w:t>wordpress</w:t>
+      </w:r>
+      <w:proofErr w:type="spellEnd"/>
+      <w:r>
+        <w:rPr>
+          <w:i/>
+          <w:iCs/>
+        </w:rPr>
+        <w:t xml:space="preserve">; </w:t>
+      </w:r>
+      <w:r>
+        <w:rPr>
+          <w:i/>
+          <w:iCs/>
+        </w:rPr>
+        <w:t>select post_con</w:t>
+      </w:r>
+      <w:proofErr w:type="spellStart"/>
+      <w:r>
+        <w:rPr>
+          <w:i/>
+          <w:iCs/>
+        </w:rPr>
+        <w:t>tent</w:t>
+      </w:r>
+      <w:proofErr w:type="spellEnd"/>
+      <w:r>
+        <w:rPr>
+          <w:i/>
+          <w:iCs/>
+        </w:rPr>
+        <w:t xml:space="preserve"> from </w:t>
+      </w:r>
+      <w:proofErr w:type="spellStart"/>
+      <w:r>
+        <w:rPr>
+          <w:i/>
+          <w:iCs/>
+        </w:rPr>
+        <w:t>wp_posts</w:t>
+      </w:r>
+      <w:proofErr w:type="spellEnd"/>
+      <w:r>
+        <w:rPr>
+          <w:i/>
+          <w:iCs/>
+        </w:rPr>
+        <w:t xml:space="preserve"> where </w:t>
+      </w:r>
+      <w:proofErr w:type="spellStart"/>
+      <w:r>
+        <w:rPr>
+          <w:i/>
+          <w:iCs/>
+        </w:rPr>
+        <w:t>post_content</w:t>
+      </w:r>
+      <w:proofErr w:type="spellEnd"/>
+      <w:r>
+        <w:rPr>
+          <w:i/>
+          <w:iCs/>
+        </w:rPr>
+        <w:t xml:space="preserve"> like 'flag%';</w:t>
+      </w:r>
+    </w:p>
+    <w:p>
+      <w:pPr>
+        <w:pStyle w:val="BodyText"/>
+        <w:ind w:firstLine="720"/>
+        <w:rPr>
+          <w:i/>
+          <w:iCs/>
+        </w:rPr>
+      </w:pPr>
+      <w:r>
+        <w:rPr>
+          <w:i/>
+          <w:iCs/>
+        </w:rPr>
+        <w:drawing>
+          <wp:inline distT="0" distB="0" distL="0" distR="0" wp14:anchorId="49265B52" wp14:editId="5F8A2A1F">
+            <wp:extent cx="5387807" cy="2202371"/>
+            <wp:effectExtent l="0" t="0" r="3810" b="7620"/>
+            <wp:docPr id="9" name="Picture 9" descr="Graphical user interface, text&#10;&#10;Description automatically generated"/>
+            <wp:cNvGraphicFramePr>
+              <a:graphicFrameLocks xmlns:a="http://schemas.openxmlformats.org/drawingml/2006/main" noChangeAspect="1"/>
+            </wp:cNvGraphicFramePr>
+            <a:graphic xmlns:a="http://schemas.openxmlformats.org/drawingml/2006/main">
+              <a:graphicData uri="http://schemas.openxmlformats.org/drawingml/2006/picture">
+                <pic:pic xmlns:pic="http://schemas.openxmlformats.org/drawingml/2006/picture">
+                  <pic:nvPicPr>
+                    <pic:cNvPr id="9" name="Picture 9" descr="Graphical user interface, text&#10;&#10;Description automatically generated"/>
+                    <pic:cNvPicPr/>
+                  </pic:nvPicPr>
+                  <pic:blipFill>
+                    <a:blip r:embed="rId14"/>
+                    <a:stretch>
+                      <a:fillRect/>
+                    </a:stretch>
+                  </pic:blipFill>
+                  <pic:spPr>
+                    <a:xfrm>
+                      <a:off x="0" y="0"/>
+                      <a:ext cx="5387807" cy="2202371"/>
+                    </a:xfrm>
+                    <a:prstGeom prst="rect">
+                      <a:avLst/>
+                    </a:prstGeom>
+                  </pic:spPr>
+                </pic:pic>
+              </a:graphicData>
+            </a:graphic>
+          </wp:inline>
+        </w:drawing>
+      </w:r>
+    </w:p>
+    <w:p>
+      <w:pPr>
+        <w:pStyle w:val="BodyText"/>
+        <w:ind w:firstLine="720"/>
+        <w:rPr>
+          <w:i/>
+          <w:iCs/>
+        </w:rPr>
+      </w:pPr>
+    </w:p>
+    <w:p>
+      <w:pPr>
+        <w:pStyle w:val="BodyText"/>
+        <w:ind w:firstLine="720"/>
+        <w:rPr>
+          <w:i/>
+          <w:iCs/>
+        </w:rPr>
+      </w:pPr>
+    </w:p>
+    <w:p>
+      <w:pPr>
+        <w:pStyle w:val="BodyText"/>
+        <w:ind w:firstLine="720"/>
+        <w:rPr>
+          <w:i/>
+          <w:iCs/>
+        </w:rPr>
+      </w:pPr>
+    </w:p>
+    <w:p>
+      <w:pPr>
+        <w:pStyle w:val="BodyText"/>
+        <w:rPr>
+          <w:i/>
+          <w:iCs/>
+        </w:rPr>
+      </w:pPr>
+    </w:p>
+    <w:p>
+      <w:pPr>
+        <w:pStyle w:val="BodyText"/>
+      </w:pPr>
+      <w:r>
+        <w:lastRenderedPageBreak/>
+        <w:t xml:space="preserve">- </w:t>
+      </w:r>
+      <w:r>
+        <w:rPr>
+          <w:rStyle w:val="VerbatimChar"/>
+        </w:rPr>
+        <w:t>flag4</w:t>
+      </w:r>
+      <w:r>
+        <w:t xml:space="preserve">: </w:t>
+      </w:r>
+      <w:r>
+        <w:rPr>
+          <w:rFonts w:ascii="Lucida Console" w:hAnsi="Lucida Console" w:cs="Lucida Console"/>
+          <w:sz w:val="18"/>
+          <w:szCs w:val="18"/>
+        </w:rPr>
         <w:t>flag4{715dea6c055b9fe3337544932f2941ce}</w:t>
       </w:r>
     </w:p>
@@ -2004,17 +2214,8 @@
           <w:i/>
           <w:iCs/>
         </w:rPr>
-        <w:t xml:space="preserve"> like 'flag%</w:t>
-      </w:r>
-      <w:proofErr w:type="gramStart"/>
-      <w:r>
-        <w:rPr>
-          <w:i/>
-          <w:iCs/>
-        </w:rPr>
-        <w:t>';</w:t>
-      </w:r>
-      <w:proofErr w:type="gramEnd"/>
+        <w:t xml:space="preserve"> like 'flag%';</w:t>
+      </w:r>
     </w:p>
     <w:p>
       <w:pPr>
@@ -2083,7 +2284,7 @@
                     <pic:cNvPicPr/>
                   </pic:nvPicPr>
                   <pic:blipFill>
-                    <a:blip r:embed="rId10"/>
+                    <a:blip r:embed="rId15"/>
                     <a:stretch>
                       <a:fillRect/>
                     </a:stretch>
@@ -2150,13 +2351,8 @@
         <w:t xml:space="preserve">import </w:t>
       </w:r>
       <w:proofErr w:type="spellStart"/>
-      <w:proofErr w:type="gramStart"/>
-      <w:r>
-        <w:t>pty;pty</w:t>
-      </w:r>
-      <w:proofErr w:type="gramEnd"/>
-      <w:r>
-        <w:t>.spawn</w:t>
+      <w:r>
+        <w:t>pty;pty.spawn</w:t>
       </w:r>
       <w:proofErr w:type="spellEnd"/>
       <w:r>
@@ -2245,7 +2441,7 @@
                     <pic:cNvPicPr/>
                   </pic:nvPicPr>
                   <pic:blipFill>
-                    <a:blip r:embed="rId11"/>
+                    <a:blip r:embed="rId16"/>
                     <a:stretch>
                       <a:fillRect/>
                     </a:stretch>

</xml_diff>